<commit_message>
upload Image into the datacase + frontend implement (alert function needed)
</commit_message>
<xml_diff>
--- a/docs/Week 9/Code Standard.docx
+++ b/docs/Week 9/Code Standard.docx
@@ -146,7 +146,21 @@
           <w:rFonts w:hint="default"/>
           <w:lang w:eastAsia="zh-Hans"/>
         </w:rPr>
-        <w:t>We named our functions in camelCase.</w:t>
+        <w:t xml:space="preserve">We named our functions in </w:t>
+      </w:r>
+      <w:r>
+        <w:rPr>
+          <w:rFonts w:hint="default"/>
+          <w:lang w:eastAsia="zh-Hans"/>
+        </w:rPr>
+        <w:t>camelCase</w:t>
+      </w:r>
+      <w:r>
+        <w:rPr>
+          <w:rFonts w:hint="default"/>
+          <w:lang w:eastAsia="zh-Hans"/>
+        </w:rPr>
+        <w:t>.</w:t>
       </w:r>
     </w:p>
     <w:p>
@@ -185,14 +199,15 @@
     <w:p>
       <w:pPr>
         <w:numPr>
-          <w:ilvl w:val="0"/>
-          <w:numId w:val="0"/>
-        </w:numPr>
-        <w:rPr>
-          <w:rFonts w:hint="default"/>
-          <w:lang w:eastAsia="zh-Hans"/>
-        </w:rPr>
-      </w:pPr>
+          <w:numId w:val="0"/>
+        </w:numPr>
+        <w:rPr>
+          <w:rFonts w:hint="default"/>
+          <w:lang w:eastAsia="zh-Hans"/>
+        </w:rPr>
+      </w:pPr>
+      <w:bookmarkStart w:id="0" w:name="_GoBack"/>
+      <w:bookmarkEnd w:id="0"/>
     </w:p>
     <w:p>
       <w:pPr>
@@ -263,7 +278,14 @@
           <w:rFonts w:hint="default"/>
           <w:lang w:eastAsia="zh-Hans"/>
         </w:rPr>
-        <w:t xml:space="preserve"> file should be named by using camelCase</w:t>
+        <w:t xml:space="preserve"> file should be named by using </w:t>
+      </w:r>
+      <w:r>
+        <w:rPr>
+          <w:rFonts w:hint="default"/>
+          <w:lang w:val="en-US" w:eastAsia="zh-CN"/>
+        </w:rPr>
+        <w:t>PascalCase</w:t>
       </w:r>
       <w:r>
         <w:rPr>
@@ -276,19 +298,17 @@
     <w:p>
       <w:pPr>
         <w:numPr>
-          <w:ilvl w:val="0"/>
-          <w:numId w:val="0"/>
-        </w:numPr>
-        <w:rPr>
-          <w:rFonts w:hint="default"/>
-          <w:lang w:eastAsia="zh-Hans"/>
-        </w:rPr>
-      </w:pPr>
-    </w:p>
-    <w:p>
-      <w:pPr>
-        <w:numPr>
-          <w:ilvl w:val="0"/>
+          <w:numId w:val="0"/>
+        </w:numPr>
+        <w:rPr>
+          <w:rFonts w:hint="default"/>
+          <w:lang w:eastAsia="zh-Hans"/>
+        </w:rPr>
+      </w:pPr>
+    </w:p>
+    <w:p>
+      <w:pPr>
+        <w:numPr>
           <w:numId w:val="0"/>
         </w:numPr>
         <w:rPr>
@@ -340,19 +360,17 @@
     <w:p>
       <w:pPr>
         <w:numPr>
-          <w:ilvl w:val="0"/>
-          <w:numId w:val="0"/>
-        </w:numPr>
-        <w:rPr>
-          <w:rFonts w:hint="default"/>
-          <w:lang w:eastAsia="zh-Hans"/>
-        </w:rPr>
-      </w:pPr>
-    </w:p>
-    <w:p>
-      <w:pPr>
-        <w:numPr>
-          <w:ilvl w:val="0"/>
+          <w:numId w:val="0"/>
+        </w:numPr>
+        <w:rPr>
+          <w:rFonts w:hint="default"/>
+          <w:lang w:eastAsia="zh-Hans"/>
+        </w:rPr>
+      </w:pPr>
+    </w:p>
+    <w:p>
+      <w:pPr>
+        <w:numPr>
           <w:numId w:val="0"/>
         </w:numPr>
         <w:rPr>
@@ -371,7 +389,6 @@
     <w:p>
       <w:pPr>
         <w:numPr>
-          <w:ilvl w:val="0"/>
           <w:numId w:val="0"/>
         </w:numPr>
         <w:tabs>
@@ -407,7 +424,6 @@
     <w:p>
       <w:pPr>
         <w:numPr>
-          <w:ilvl w:val="0"/>
           <w:numId w:val="0"/>
         </w:numPr>
         <w:tabs>
@@ -422,7 +438,6 @@
     <w:p>
       <w:pPr>
         <w:numPr>
-          <w:ilvl w:val="0"/>
           <w:numId w:val="0"/>
         </w:numPr>
         <w:tabs>
@@ -444,7 +459,6 @@
     <w:p>
       <w:pPr>
         <w:numPr>
-          <w:ilvl w:val="0"/>
           <w:numId w:val="0"/>
         </w:numPr>
         <w:tabs>
@@ -466,7 +480,6 @@
     <w:p>
       <w:pPr>
         <w:numPr>
-          <w:ilvl w:val="0"/>
           <w:numId w:val="0"/>
         </w:numPr>
         <w:tabs>
@@ -561,7 +574,6 @@
     <w:p>
       <w:pPr>
         <w:numPr>
-          <w:ilvl w:val="0"/>
           <w:numId w:val="0"/>
         </w:numPr>
         <w:tabs>
@@ -572,8 +584,6 @@
           <w:lang w:eastAsia="zh-Hans"/>
         </w:rPr>
       </w:pPr>
-      <w:bookmarkStart w:id="0" w:name="_GoBack"/>
-      <w:bookmarkEnd w:id="0"/>
     </w:p>
     <w:sectPr>
       <w:pgSz w:w="11906" w:h="16838"/>
@@ -730,7 +740,7 @@
     <w:lsdException w:unhideWhenUsed="0" w:uiPriority="0" w:semiHidden="0" w:name="Body Text Indent 2"/>
     <w:lsdException w:unhideWhenUsed="0" w:uiPriority="0" w:semiHidden="0" w:name="Body Text Indent 3"/>
     <w:lsdException w:unhideWhenUsed="0" w:uiPriority="0" w:semiHidden="0" w:name="Block Text"/>
-    <w:lsdException w:qFormat="1" w:unhideWhenUsed="0" w:uiPriority="0" w:semiHidden="0" w:name="Hyperlink"/>
+    <w:lsdException w:unhideWhenUsed="0" w:uiPriority="0" w:semiHidden="0" w:name="Hyperlink"/>
     <w:lsdException w:unhideWhenUsed="0" w:uiPriority="0" w:semiHidden="0" w:name="FollowedHyperlink"/>
     <w:lsdException w:qFormat="1" w:unhideWhenUsed="0" w:uiPriority="0" w:semiHidden="0" w:name="Strong"/>
     <w:lsdException w:qFormat="1" w:unhideWhenUsed="0" w:uiPriority="0" w:semiHidden="0" w:name="Emphasis"/>
@@ -933,7 +943,6 @@
   <w:style w:type="character" w:styleId="3">
     <w:name w:val="Hyperlink"/>
     <w:basedOn w:val="2"/>
-    <w:qFormat/>
     <w:uiPriority w:val="0"/>
     <w:rPr>
       <w:color w:val="0000FF"/>

</xml_diff>